<commit_message>
Updated version control and dates
</commit_message>
<xml_diff>
--- a/docs/Statment of work/Statement of Work v1.2.docx
+++ b/docs/Statment of work/Statement of Work v1.2.docx
@@ -467,17 +467,7 @@
           <w:sz w:val="28"/>
           <w:szCs w:val="28"/>
         </w:rPr>
-        <w:t>9/</w:t>
-      </w:r>
-      <w:r>
-        <w:rPr>
-          <w:rFonts w:asciiTheme="minorHAnsi" w:hAnsiTheme="minorHAnsi"/>
-          <w:b/>
-          <w:smallCaps/>
-          <w:sz w:val="28"/>
-          <w:szCs w:val="28"/>
-        </w:rPr>
-        <w:t>30</w:t>
+        <w:t>10/17</w:t>
       </w:r>
       <w:r>
         <w:rPr>
@@ -505,6 +495,8 @@
           <w:titlePg/>
         </w:sectPr>
       </w:pPr>
+      <w:bookmarkStart w:id="0" w:name="_GoBack"/>
+      <w:bookmarkEnd w:id="0"/>
       <w:r>
         <w:rPr>
           <w:rFonts w:asciiTheme="minorHAnsi" w:hAnsiTheme="minorHAnsi"/>
@@ -1456,6 +1448,120 @@
                 <w:lang w:val="en-GB"/>
               </w:rPr>
               <w:t>Added LED indicator requirement for Power Switch</w:t>
+            </w:r>
+          </w:p>
+        </w:tc>
+        <w:tc>
+          <w:tcPr>
+            <w:tcW w:w="2214" w:type="dxa"/>
+            <w:tcBorders>
+              <w:top w:val="single" w:sz="4" w:space="0" w:color="auto"/>
+              <w:left w:val="single" w:sz="4" w:space="0" w:color="auto"/>
+              <w:bottom w:val="single" w:sz="4" w:space="0" w:color="auto"/>
+              <w:right w:val="single" w:sz="4" w:space="0" w:color="auto"/>
+            </w:tcBorders>
+          </w:tcPr>
+          <w:p>
+            <w:pPr>
+              <w:rPr>
+                <w:rFonts w:asciiTheme="minorHAnsi" w:hAnsiTheme="minorHAnsi" w:cs="Arial"/>
+                <w:sz w:val="24"/>
+                <w:lang w:val="en-GB"/>
+              </w:rPr>
+            </w:pPr>
+            <w:r>
+              <w:rPr>
+                <w:rFonts w:asciiTheme="minorHAnsi" w:hAnsiTheme="minorHAnsi" w:cs="Arial"/>
+                <w:sz w:val="24"/>
+                <w:lang w:val="en-GB"/>
+              </w:rPr>
+              <w:t>James Bell</w:t>
+            </w:r>
+          </w:p>
+        </w:tc>
+      </w:tr>
+      <w:tr>
+        <w:tc>
+          <w:tcPr>
+            <w:tcW w:w="1007" w:type="dxa"/>
+            <w:tcBorders>
+              <w:top w:val="single" w:sz="4" w:space="0" w:color="auto"/>
+              <w:left w:val="single" w:sz="4" w:space="0" w:color="auto"/>
+              <w:bottom w:val="single" w:sz="4" w:space="0" w:color="auto"/>
+              <w:right w:val="single" w:sz="4" w:space="0" w:color="auto"/>
+            </w:tcBorders>
+          </w:tcPr>
+          <w:p>
+            <w:pPr>
+              <w:rPr>
+                <w:rFonts w:asciiTheme="minorHAnsi" w:hAnsiTheme="minorHAnsi" w:cs="Arial"/>
+                <w:sz w:val="24"/>
+                <w:lang w:val="en-GB"/>
+              </w:rPr>
+            </w:pPr>
+            <w:r>
+              <w:rPr>
+                <w:rFonts w:asciiTheme="minorHAnsi" w:hAnsiTheme="minorHAnsi" w:cs="Arial"/>
+                <w:sz w:val="24"/>
+                <w:lang w:val="en-GB"/>
+              </w:rPr>
+              <w:t>1.2</w:t>
+            </w:r>
+          </w:p>
+        </w:tc>
+        <w:tc>
+          <w:tcPr>
+            <w:tcW w:w="1440" w:type="dxa"/>
+            <w:tcBorders>
+              <w:top w:val="single" w:sz="4" w:space="0" w:color="auto"/>
+              <w:left w:val="single" w:sz="4" w:space="0" w:color="auto"/>
+              <w:bottom w:val="single" w:sz="4" w:space="0" w:color="auto"/>
+              <w:right w:val="single" w:sz="4" w:space="0" w:color="auto"/>
+            </w:tcBorders>
+          </w:tcPr>
+          <w:p>
+            <w:pPr>
+              <w:rPr>
+                <w:rFonts w:asciiTheme="minorHAnsi" w:hAnsiTheme="minorHAnsi" w:cs="Arial"/>
+                <w:sz w:val="24"/>
+                <w:lang w:val="en-GB"/>
+              </w:rPr>
+            </w:pPr>
+            <w:r>
+              <w:rPr>
+                <w:rFonts w:asciiTheme="minorHAnsi" w:hAnsiTheme="minorHAnsi" w:cs="Arial"/>
+                <w:sz w:val="24"/>
+                <w:lang w:val="en-GB"/>
+              </w:rPr>
+              <w:t>10/17/18</w:t>
+            </w:r>
+          </w:p>
+        </w:tc>
+        <w:tc>
+          <w:tcPr>
+            <w:tcW w:w="4195" w:type="dxa"/>
+            <w:tcBorders>
+              <w:top w:val="single" w:sz="4" w:space="0" w:color="auto"/>
+              <w:left w:val="single" w:sz="4" w:space="0" w:color="auto"/>
+              <w:bottom w:val="single" w:sz="4" w:space="0" w:color="auto"/>
+              <w:right w:val="single" w:sz="4" w:space="0" w:color="auto"/>
+            </w:tcBorders>
+          </w:tcPr>
+          <w:p>
+            <w:pPr>
+              <w:rPr>
+                <w:rFonts w:asciiTheme="minorHAnsi" w:hAnsiTheme="minorHAnsi" w:cs="Arial"/>
+                <w:sz w:val="24"/>
+                <w:lang w:val="en-GB"/>
+              </w:rPr>
+            </w:pPr>
+            <w:r>
+              <w:rPr>
+                <w:rFonts w:asciiTheme="minorHAnsi" w:hAnsiTheme="minorHAnsi" w:cs="Arial"/>
+                <w:sz w:val="24"/>
+                <w:lang w:val="en-GB"/>
+              </w:rPr>
+              <w:t>Changed “build kit” to “educational tool” due to a miscommunication</w:t>
             </w:r>
           </w:p>
         </w:tc>
@@ -2237,7 +2343,7 @@
         </w:rPr>
         <w:br w:type="page"/>
       </w:r>
-      <w:bookmarkStart w:id="0" w:name="_Toc335714469"/>
+      <w:bookmarkStart w:id="1" w:name="_Toc335714469"/>
       <w:r>
         <w:rPr>
           <w:rFonts w:asciiTheme="minorHAnsi" w:hAnsiTheme="minorHAnsi"/>
@@ -2248,7 +2354,7 @@
         <w:lastRenderedPageBreak/>
         <w:t>Executive Summary</w:t>
       </w:r>
-      <w:bookmarkEnd w:id="0"/>
+      <w:bookmarkEnd w:id="1"/>
       <w:r>
         <w:rPr>
           <w:rFonts w:asciiTheme="minorHAnsi" w:hAnsiTheme="minorHAnsi"/>
@@ -2504,17 +2610,8 @@
           <w:rFonts w:asciiTheme="minorHAnsi" w:hAnsiTheme="minorHAnsi"/>
           <w:sz w:val="24"/>
         </w:rPr>
-        <w:t xml:space="preserve">to create a build </w:t>
-      </w:r>
-      <w:bookmarkStart w:id="1" w:name="_GoBack"/>
-      <w:r>
-        <w:rPr>
-          <w:rFonts w:asciiTheme="minorHAnsi" w:hAnsiTheme="minorHAnsi"/>
-          <w:sz w:val="24"/>
-        </w:rPr>
-        <w:t>kit</w:t>
-      </w:r>
-      <w:bookmarkEnd w:id="1"/>
+        <w:t>to create a build kit</w:t>
+      </w:r>
       <w:r>
         <w:rPr>
           <w:rFonts w:asciiTheme="minorHAnsi" w:hAnsiTheme="minorHAnsi"/>
@@ -16052,7 +16149,7 @@
 </file>
 
 <file path=customXml/itemProps1.xml><?xml version="1.0" encoding="utf-8"?>
-<ds:datastoreItem xmlns:ds="http://schemas.openxmlformats.org/officeDocument/2006/customXml" ds:itemID="{AA5C33EA-E3B7-4540-8B8A-9D544ECB9494}">
+<ds:datastoreItem xmlns:ds="http://schemas.openxmlformats.org/officeDocument/2006/customXml" ds:itemID="{031FE908-3181-49A9-83CA-6599B3BE9CD9}">
   <ds:schemaRefs>
     <ds:schemaRef ds:uri="http://schemas.openxmlformats.org/officeDocument/2006/bibliography"/>
   </ds:schemaRefs>

</xml_diff>